<commit_message>
Fix broken link to image of Heed ad
</commit_message>
<xml_diff>
--- a/Defamation/Defamation.docx
+++ b/Defamation/Defamation.docx
@@ -10161,7 +10161,7 @@
     </w:lvl>
   </w:abstractNum>
   <w:abstractNum w:abstractNumId="990">
-    <w:nsid w:val="2a528569"/>
+    <w:nsid w:val="94c76ff6"/>
     <w:multiLevelType w:val="multilevel"/>
     <w:lvl w:ilvl="0">
       <w:numFmt w:val="bullet"/>
@@ -10242,7 +10242,7 @@
     </w:lvl>
   </w:abstractNum>
   <w:abstractNum w:abstractNumId="991">
-    <w:nsid w:val="d0cb69b5"/>
+    <w:nsid w:val="57b87cc5"/>
     <w:multiLevelType w:val="multilevel"/>
     <w:lvl w:ilvl="0">
       <w:numFmt w:val="bullet"/>
@@ -10323,7 +10323,7 @@
     </w:lvl>
   </w:abstractNum>
   <w:abstractNum w:abstractNumId="99411">
-    <w:nsid w:val="6318036a"/>
+    <w:nsid w:val="954df479"/>
     <w:multiLevelType w:val="multilevel"/>
     <w:lvl w:ilvl="0">
       <w:start w:val="1"/>

</xml_diff>

<commit_message>
Edit Privacy, add Eminem Brain Damage
</commit_message>
<xml_diff>
--- a/Defamation/Defamation.docx
+++ b/Defamation/Defamation.docx
@@ -12488,55 +12488,14 @@
           <w:ilvl w:val="0"/>
         </w:numPr>
       </w:pPr>
-      <w:r>
-        <w:rPr>
-          <w:i/>
-        </w:rPr>
-        <w:t xml:space="preserve">Deangelo Bailey v. Marshall Bruce Mathers, III, aka Eminem Slim Shady,</w:t>
-      </w:r>
-      <w:r>
-        <w:t xml:space="preserve"> </w:t>
-      </w:r>
-      <w:r>
-        <w:t xml:space="preserve">Macomb County Court (Michigan 2003):</w:t>
-      </w:r>
-    </w:p>
-    <w:p>
-      <w:pPr>
-        <w:pStyle w:val="Compact"/>
-        <w:numPr>
-          <w:numId w:val="1021"/>
-          <w:ilvl w:val="1"/>
-        </w:numPr>
-      </w:pPr>
       <w:hyperlink r:id="rId145">
         <w:r>
           <w:rPr>
             <w:rStyle w:val="Hyperlink"/>
           </w:rPr>
-          <w:t xml:space="preserve">summary of case</w:t>
+          <w:t xml:space="preserve">Reverse defamation, the Newsweek Bitcoin story, and Satoshi Nakamoto</w:t>
         </w:r>
       </w:hyperlink>
-    </w:p>
-    <w:p>
-      <w:pPr>
-        <w:pStyle w:val="Compact"/>
-        <w:numPr>
-          <w:numId w:val="1021"/>
-          <w:ilvl w:val="1"/>
-        </w:numPr>
-      </w:pPr>
-      <w:hyperlink r:id="rId146">
-        <w:r>
-          <w:rPr>
-            <w:rStyle w:val="Hyperlink"/>
-          </w:rPr>
-          <w:t xml:space="preserve">fyi the full opinion</w:t>
-        </w:r>
-      </w:hyperlink>
-      <w:r>
-        <w:t xml:space="preserve">(optional reading)</w:t>
-      </w:r>
     </w:p>
     <w:p>
       <w:pPr>
@@ -12546,20 +12505,30 @@
           <w:ilvl w:val="0"/>
         </w:numPr>
       </w:pPr>
-      <w:hyperlink r:id="rId147">
-        <w:r>
-          <w:rPr>
-            <w:rStyle w:val="Hyperlink"/>
-          </w:rPr>
-          <w:t xml:space="preserve">Reverse defamation, the Newsweek Bitcoin story, and Satoshi Nakamoto</w:t>
+      <w:hyperlink r:id="rId146">
+        <w:r>
+          <w:rPr>
+            <w:rStyle w:val="Hyperlink"/>
+          </w:rPr>
+          <w:t xml:space="preserve">What is More Defamatory? A False Accusation of Homophobia or of Homosexuality?</w:t>
         </w:r>
       </w:hyperlink>
+    </w:p>
+    <w:p>
+      <w:pPr>
+        <w:pStyle w:val="Heading4"/>
+      </w:pPr>
+      <w:bookmarkStart w:id="147" w:name="scarlett-johannsen-sues-french-novelist"/>
+      <w:r>
+        <w:t xml:space="preserve">Scarlett Johannsen Sues French Novelist</w:t>
+      </w:r>
+      <w:bookmarkEnd w:id="147"/>
     </w:p>
     <w:p>
       <w:pPr>
         <w:pStyle w:val="Compact"/>
         <w:numPr>
-          <w:numId w:val="1020"/>
+          <w:numId w:val="1021"/>
           <w:ilvl w:val="0"/>
         </w:numPr>
       </w:pPr>
@@ -12568,19 +12537,42 @@
           <w:rPr>
             <w:rStyle w:val="Hyperlink"/>
           </w:rPr>
-          <w:t xml:space="preserve">What is More Defamatory? A False Accusation of Homophobia or of Homosexuality?</w:t>
+          <w:t xml:space="preserve">Seeing read: Scarlett Johansson sues French novelist</w:t>
         </w:r>
       </w:hyperlink>
+      <w:r>
+        <w:t xml:space="preserve">.</w:t>
+      </w:r>
+    </w:p>
+    <w:p>
+      <w:pPr>
+        <w:pStyle w:val="Compact"/>
+        <w:numPr>
+          <w:numId w:val="1021"/>
+          <w:ilvl w:val="0"/>
+        </w:numPr>
+      </w:pPr>
+      <w:hyperlink r:id="rId149">
+        <w:r>
+          <w:rPr>
+            <w:rStyle w:val="Hyperlink"/>
+          </w:rPr>
+          <w:t xml:space="preserve">Scarlett Johansson wins defamation case against French novelist</w:t>
+        </w:r>
+      </w:hyperlink>
+      <w:r>
+        <w:t xml:space="preserve">.</w:t>
+      </w:r>
     </w:p>
     <w:p>
       <w:pPr>
         <w:pStyle w:val="Heading4"/>
       </w:pPr>
-      <w:bookmarkStart w:id="149" w:name="scarlett-johannsen-sues-french-novelist"/>
-      <w:r>
-        <w:t xml:space="preserve">Scarlett Johannsen Sues French Novelist</w:t>
-      </w:r>
-      <w:bookmarkEnd w:id="149"/>
+      <w:bookmarkStart w:id="150" w:name="courtney-love-defamation-via-twitter"/>
+      <w:r>
+        <w:t xml:space="preserve">Courtney Love &amp; Defamation via Twitter</w:t>
+      </w:r>
+      <w:bookmarkEnd w:id="150"/>
     </w:p>
     <w:p>
       <w:pPr>
@@ -12590,17 +12582,14 @@
           <w:ilvl w:val="0"/>
         </w:numPr>
       </w:pPr>
-      <w:hyperlink r:id="rId150">
-        <w:r>
-          <w:rPr>
-            <w:rStyle w:val="Hyperlink"/>
-          </w:rPr>
-          <w:t xml:space="preserve">Seeing read: Scarlett Johansson sues French novelist</w:t>
+      <w:hyperlink r:id="rId151">
+        <w:r>
+          <w:rPr>
+            <w:rStyle w:val="Hyperlink"/>
+          </w:rPr>
+          <w:t xml:space="preserve">Courtney Love commits defamation via Twitter–Twice!</w:t>
         </w:r>
       </w:hyperlink>
-      <w:r>
-        <w:t xml:space="preserve">.</w:t>
-      </w:r>
     </w:p>
     <w:p>
       <w:pPr>
@@ -12610,159 +12599,112 @@
           <w:ilvl w:val="0"/>
         </w:numPr>
       </w:pPr>
-      <w:hyperlink r:id="rId151">
-        <w:r>
-          <w:rPr>
-            <w:rStyle w:val="Hyperlink"/>
-          </w:rPr>
-          <w:t xml:space="preserve">Scarlett Johansson wins defamation case against French novelist</w:t>
+      <w:hyperlink r:id="rId152">
+        <w:r>
+          <w:rPr>
+            <w:rStyle w:val="Hyperlink"/>
+          </w:rPr>
+          <w:t xml:space="preserve">Courtney Love wins</w:t>
+        </w:r>
+        <w:r>
+          <w:rPr>
+            <w:rStyle w:val="Hyperlink"/>
+          </w:rPr>
+          <w:t xml:space="preserve"> </w:t>
+        </w:r>
+        <w:r>
+          <w:rPr>
+            <w:rStyle w:val="Hyperlink"/>
+          </w:rPr>
+          <w:t xml:space="preserve">‘</w:t>
+        </w:r>
+        <w:r>
+          <w:rPr>
+            <w:rStyle w:val="Hyperlink"/>
+          </w:rPr>
+          <w:t xml:space="preserve">Twibel</w:t>
+        </w:r>
+        <w:r>
+          <w:rPr>
+            <w:rStyle w:val="Hyperlink"/>
+          </w:rPr>
+          <w:t xml:space="preserve">’</w:t>
+        </w:r>
+        <w:r>
+          <w:rPr>
+            <w:rStyle w:val="Hyperlink"/>
+          </w:rPr>
+          <w:t xml:space="preserve"> </w:t>
+        </w:r>
+        <w:r>
+          <w:rPr>
+            <w:rStyle w:val="Hyperlink"/>
+          </w:rPr>
+          <w:t xml:space="preserve">case</w:t>
         </w:r>
       </w:hyperlink>
-      <w:r>
-        <w:t xml:space="preserve">.</w:t>
+    </w:p>
+    <w:p>
+      <w:pPr>
+        <w:pStyle w:val="BlockText"/>
+      </w:pPr>
+      <w:r>
+        <w:t xml:space="preserve">Because the attorney was deemed to be a limited-purpose public figure as a result of her connection to a celebrity, Holmes needed to demonstrate that Love acted with malice. Love defended herself by saying she meant the tweet to be a private direct message, and when she learned it had been sent to the public accidentally, quickly deleted it.</w:t>
+      </w:r>
+    </w:p>
+    <w:p>
+      <w:pPr>
+        <w:pStyle w:val="BlockText"/>
+      </w:pPr>
+      <w:r>
+        <w:t xml:space="preserve">Love also testified that she believed her message to be true when she sent it. That might have been the prevailing defense. The jury answered no to the question,</w:t>
+      </w:r>
+      <w:r>
+        <w:t xml:space="preserve"> </w:t>
+      </w:r>
+      <w:r>
+        <w:t xml:space="preserve">“</w:t>
+      </w:r>
+      <w:r>
+        <w:t xml:space="preserve">Did Rhonda Holmes prove by clear and convincing evidence that Courtney Love knew it was false or doubted the truth of it?</w:t>
+      </w:r>
+      <w:r>
+        <w:t xml:space="preserve">”</w:t>
       </w:r>
     </w:p>
     <w:p>
       <w:pPr>
         <w:pStyle w:val="Heading4"/>
       </w:pPr>
-      <w:bookmarkStart w:id="152" w:name="courtney-love-defamation-via-twitter"/>
-      <w:r>
-        <w:t xml:space="preserve">Courtney Love &amp; Defamation via Twitter</w:t>
-      </w:r>
-      <w:bookmarkEnd w:id="152"/>
-    </w:p>
-    <w:p>
-      <w:pPr>
-        <w:pStyle w:val="Compact"/>
-        <w:numPr>
-          <w:numId w:val="1023"/>
-          <w:ilvl w:val="0"/>
-        </w:numPr>
-      </w:pPr>
-      <w:hyperlink r:id="rId153">
-        <w:r>
-          <w:rPr>
-            <w:rStyle w:val="Hyperlink"/>
-          </w:rPr>
-          <w:t xml:space="preserve">Courtney Love commits defamation via Twitter–Twice!</w:t>
-        </w:r>
-      </w:hyperlink>
-    </w:p>
-    <w:p>
-      <w:pPr>
-        <w:pStyle w:val="Compact"/>
-        <w:numPr>
-          <w:numId w:val="1023"/>
-          <w:ilvl w:val="0"/>
-        </w:numPr>
-      </w:pPr>
+      <w:bookmarkStart w:id="153" w:name="who-are-the-news-media"/>
+      <w:r>
+        <w:t xml:space="preserve">Who Are</w:t>
+      </w:r>
+      <w:r>
+        <w:t xml:space="preserve"> </w:t>
+      </w:r>
+      <w:r>
+        <w:t xml:space="preserve">“</w:t>
+      </w:r>
+      <w:r>
+        <w:t xml:space="preserve">The News Media?</w:t>
+      </w:r>
+      <w:r>
+        <w:t xml:space="preserve">”</w:t>
+      </w:r>
+      <w:bookmarkEnd w:id="153"/>
+    </w:p>
+    <w:p>
+      <w:pPr>
+        <w:pStyle w:val="FirstParagraph"/>
+      </w:pPr>
+      <w:r>
+        <w:t xml:space="preserve">Blurred lines: Ninth Circuit applies same First Amendment protections to bloggers as traditional media.</w:t>
+      </w:r>
+      <w:r>
+        <w:t xml:space="preserve"> </w:t>
+      </w:r>
       <w:hyperlink r:id="rId154">
-        <w:r>
-          <w:rPr>
-            <w:rStyle w:val="Hyperlink"/>
-          </w:rPr>
-          <w:t xml:space="preserve">Courtney Love wins</w:t>
-        </w:r>
-        <w:r>
-          <w:rPr>
-            <w:rStyle w:val="Hyperlink"/>
-          </w:rPr>
-          <w:t xml:space="preserve"> </w:t>
-        </w:r>
-        <w:r>
-          <w:rPr>
-            <w:rStyle w:val="Hyperlink"/>
-          </w:rPr>
-          <w:t xml:space="preserve">‘</w:t>
-        </w:r>
-        <w:r>
-          <w:rPr>
-            <w:rStyle w:val="Hyperlink"/>
-          </w:rPr>
-          <w:t xml:space="preserve">Twibel</w:t>
-        </w:r>
-        <w:r>
-          <w:rPr>
-            <w:rStyle w:val="Hyperlink"/>
-          </w:rPr>
-          <w:t xml:space="preserve">’</w:t>
-        </w:r>
-        <w:r>
-          <w:rPr>
-            <w:rStyle w:val="Hyperlink"/>
-          </w:rPr>
-          <w:t xml:space="preserve"> </w:t>
-        </w:r>
-        <w:r>
-          <w:rPr>
-            <w:rStyle w:val="Hyperlink"/>
-          </w:rPr>
-          <w:t xml:space="preserve">case</w:t>
-        </w:r>
-      </w:hyperlink>
-    </w:p>
-    <w:p>
-      <w:pPr>
-        <w:pStyle w:val="BlockText"/>
-      </w:pPr>
-      <w:r>
-        <w:t xml:space="preserve">Because the attorney was deemed to be a limited-purpose public figure as a result of her connection to a celebrity, Holmes needed to demonstrate that Love acted with malice. Love defended herself by saying she meant the tweet to be a private direct message, and when she learned it had been sent to the public accidentally, quickly deleted it.</w:t>
-      </w:r>
-    </w:p>
-    <w:p>
-      <w:pPr>
-        <w:pStyle w:val="BlockText"/>
-      </w:pPr>
-      <w:r>
-        <w:t xml:space="preserve">Love also testified that she believed her message to be true when she sent it. That might have been the prevailing defense. The jury answered no to the question,</w:t>
-      </w:r>
-      <w:r>
-        <w:t xml:space="preserve"> </w:t>
-      </w:r>
-      <w:r>
-        <w:t xml:space="preserve">“</w:t>
-      </w:r>
-      <w:r>
-        <w:t xml:space="preserve">Did Rhonda Holmes prove by clear and convincing evidence that Courtney Love knew it was false or doubted the truth of it?</w:t>
-      </w:r>
-      <w:r>
-        <w:t xml:space="preserve">”</w:t>
-      </w:r>
-    </w:p>
-    <w:p>
-      <w:pPr>
-        <w:pStyle w:val="Heading4"/>
-      </w:pPr>
-      <w:bookmarkStart w:id="155" w:name="who-are-the-news-media"/>
-      <w:r>
-        <w:t xml:space="preserve">Who Are</w:t>
-      </w:r>
-      <w:r>
-        <w:t xml:space="preserve"> </w:t>
-      </w:r>
-      <w:r>
-        <w:t xml:space="preserve">“</w:t>
-      </w:r>
-      <w:r>
-        <w:t xml:space="preserve">The News Media?</w:t>
-      </w:r>
-      <w:r>
-        <w:t xml:space="preserve">”</w:t>
-      </w:r>
-      <w:bookmarkEnd w:id="155"/>
-    </w:p>
-    <w:p>
-      <w:pPr>
-        <w:pStyle w:val="FirstParagraph"/>
-      </w:pPr>
-      <w:r>
-        <w:t xml:space="preserve">Blurred lines: Ninth Circuit applies same First Amendment protections to bloggers as traditional media.</w:t>
-      </w:r>
-      <w:r>
-        <w:t xml:space="preserve"> </w:t>
-      </w:r>
-      <w:hyperlink r:id="rId156">
         <w:r>
           <w:rPr>
             <w:rStyle w:val="Hyperlink"/>
@@ -13677,9 +13619,6 @@
     <w:abstractNumId w:val="991"/>
   </w:num>
   <w:num w:numId="1022">
-    <w:abstractNumId w:val="991"/>
-  </w:num>
-  <w:num w:numId="1023">
     <w:abstractNumId w:val="991"/>
   </w:num>
 </w:numbering>

</xml_diff>